<commit_message>
update based on ols-5 learnings
Add CZI to affiliation list
add question about other OLS applications
Remove dates /cohort names so the application works for any cohort
</commit_message>
<xml_diff>
--- a/OLS-application-template.docx
+++ b/OLS-application-template.docx
@@ -22,7 +22,7 @@
           <w:sz w:val="26"/>
           <w:szCs w:val="26"/>
         </w:rPr>
-        <w:t>Call for application to join the fourth cohort of Open Life Science, OLS-</w:t>
+        <w:t xml:space="preserve">Call for application to join the </w:t>
       </w:r>
       <w:r>
         <w:rPr>
@@ -32,7 +32,17 @@
           <w:sz w:val="26"/>
           <w:szCs w:val="26"/>
         </w:rPr>
-        <w:t>5</w:t>
+        <w:t>next</w:t>
+      </w:r>
+      <w:r>
+        <w:rPr>
+          <w:rFonts w:ascii="Raleway" w:eastAsia="Raleway" w:hAnsi="Raleway" w:cs="Raleway"/>
+          <w:b/>
+          <w:color w:val="000000"/>
+          <w:sz w:val="26"/>
+          <w:szCs w:val="26"/>
+        </w:rPr>
+        <w:t xml:space="preserve"> cohort of Open Life Science</w:t>
       </w:r>
     </w:p>
     <w:p>
@@ -374,15 +384,7 @@
           <w:sz w:val="24"/>
           <w:szCs w:val="24"/>
         </w:rPr>
-        <w:t>Click the co</w:t>
-      </w:r>
-      <w:r>
-        <w:rPr>
-          <w:rFonts w:ascii="Raleway" w:eastAsia="Raleway" w:hAnsi="Raleway" w:cs="Raleway"/>
-          <w:sz w:val="24"/>
-          <w:szCs w:val="24"/>
-        </w:rPr>
-        <w:t>nfirmation link in your email</w:t>
+        <w:t>Click the confirmation link in your email</w:t>
       </w:r>
     </w:p>
     <w:p>
@@ -582,15 +584,7 @@
           <w:sz w:val="24"/>
           <w:szCs w:val="24"/>
         </w:rPr>
-        <w:t>You will re</w:t>
-      </w:r>
-      <w:r>
-        <w:rPr>
-          <w:rFonts w:ascii="Raleway" w:eastAsia="Raleway" w:hAnsi="Raleway" w:cs="Raleway"/>
-          <w:sz w:val="24"/>
-          <w:szCs w:val="24"/>
-        </w:rPr>
-        <w:t xml:space="preserve">ceive an email saying </w:t>
+        <w:t xml:space="preserve">You will receive an email saying </w:t>
       </w:r>
       <w:r>
         <w:rPr>
@@ -676,15 +670,7 @@
           <w:sz w:val="24"/>
           <w:szCs w:val="24"/>
         </w:rPr>
-        <w:t xml:space="preserve">While you wait for a confirmation, you can start drafting </w:t>
-      </w:r>
-      <w:r>
-        <w:rPr>
-          <w:rFonts w:ascii="Raleway" w:eastAsia="Raleway" w:hAnsi="Raleway" w:cs="Raleway"/>
-          <w:sz w:val="24"/>
-          <w:szCs w:val="24"/>
-        </w:rPr>
-        <w:t>your application locally using the template provided below</w:t>
+        <w:t>While you wait for a confirmation, you can start drafting your application locally using the template provided below</w:t>
       </w:r>
     </w:p>
     <w:p>
@@ -721,54 +707,55 @@
         <w:rPr>
           <w:rFonts w:ascii="Raleway" w:eastAsia="Raleway" w:hAnsi="Raleway" w:cs="Raleway"/>
           <w:b/>
-          <w:sz w:val="24"/>
-          <w:szCs w:val="24"/>
-        </w:rPr>
-        <w:t>Submission Deadline: J</w:t>
-      </w:r>
-      <w:r>
-        <w:rPr>
-          <w:rFonts w:ascii="Raleway" w:eastAsia="Raleway" w:hAnsi="Raleway" w:cs="Raleway"/>
-          <w:b/>
-          <w:sz w:val="24"/>
-          <w:szCs w:val="24"/>
-        </w:rPr>
-        <w:t>anuary</w:t>
-      </w:r>
-      <w:r>
-        <w:rPr>
-          <w:rFonts w:ascii="Raleway" w:eastAsia="Raleway" w:hAnsi="Raleway" w:cs="Raleway"/>
-          <w:b/>
-          <w:sz w:val="24"/>
-          <w:szCs w:val="24"/>
-        </w:rPr>
-        <w:t xml:space="preserve"> 15, </w:t>
+          <w:i/>
+          <w:sz w:val="24"/>
+          <w:szCs w:val="24"/>
+        </w:rPr>
+        <w:t>*</w:t>
+      </w:r>
+      <w:r>
+        <w:rPr>
+          <w:rFonts w:ascii="Raleway" w:eastAsia="Raleway" w:hAnsi="Raleway" w:cs="Raleway"/>
+          <w:i/>
+          <w:sz w:val="24"/>
+          <w:szCs w:val="24"/>
+        </w:rPr>
+        <w:t xml:space="preserve"> </w:t>
       </w:r>
       <w:proofErr w:type="gramStart"/>
       <w:r>
         <w:rPr>
           <w:rFonts w:ascii="Raleway" w:eastAsia="Raleway" w:hAnsi="Raleway" w:cs="Raleway"/>
-          <w:b/>
-          <w:sz w:val="24"/>
-          <w:szCs w:val="24"/>
-        </w:rPr>
-        <w:t>2021</w:t>
+          <w:i/>
+          <w:sz w:val="24"/>
+          <w:szCs w:val="24"/>
+        </w:rPr>
+        <w:t>denotes</w:t>
       </w:r>
       <w:proofErr w:type="gramEnd"/>
       <w:r>
         <w:rPr>
           <w:rFonts w:ascii="Raleway" w:eastAsia="Raleway" w:hAnsi="Raleway" w:cs="Raleway"/>
-          <w:b/>
-          <w:sz w:val="24"/>
-          <w:szCs w:val="24"/>
-        </w:rPr>
-        <w:t xml:space="preserve"> 11:59pm AOE, </w:t>
-      </w:r>
-      <w:r>
-        <w:rPr>
-          <w:rFonts w:ascii="Raleway" w:eastAsia="Raleway" w:hAnsi="Raleway" w:cs="Raleway"/>
-          <w:b/>
-          <w:i/>
+          <w:i/>
+          <w:sz w:val="24"/>
+          <w:szCs w:val="24"/>
+        </w:rPr>
+        <w:t xml:space="preserve"> a required field</w:t>
+      </w:r>
+    </w:p>
+    <w:p>
+      <w:pPr>
+        <w:spacing w:line="360" w:lineRule="auto"/>
+        <w:rPr>
+          <w:rFonts w:ascii="Raleway" w:eastAsia="Raleway" w:hAnsi="Raleway" w:cs="Raleway"/>
+          <w:b/>
+          <w:sz w:val="24"/>
+          <w:szCs w:val="24"/>
+        </w:rPr>
+      </w:pPr>
+      <w:r>
+        <w:rPr>
+          <w:rFonts w:ascii="Raleway" w:eastAsia="Raleway" w:hAnsi="Raleway" w:cs="Raleway"/>
           <w:sz w:val="24"/>
           <w:szCs w:val="24"/>
         </w:rPr>
@@ -777,34 +764,6 @@
       <w:r>
         <w:rPr>
           <w:rFonts w:ascii="Raleway" w:eastAsia="Raleway" w:hAnsi="Raleway" w:cs="Raleway"/>
-          <w:i/>
-          <w:sz w:val="24"/>
-          <w:szCs w:val="24"/>
-        </w:rPr>
-        <w:t xml:space="preserve"> denotes a required field</w:t>
-      </w:r>
-    </w:p>
-    <w:p>
-      <w:pPr>
-        <w:spacing w:line="360" w:lineRule="auto"/>
-        <w:rPr>
-          <w:rFonts w:ascii="Raleway" w:eastAsia="Raleway" w:hAnsi="Raleway" w:cs="Raleway"/>
-          <w:b/>
-          <w:sz w:val="24"/>
-          <w:szCs w:val="24"/>
-        </w:rPr>
-      </w:pPr>
-      <w:r>
-        <w:rPr>
-          <w:rFonts w:ascii="Raleway" w:eastAsia="Raleway" w:hAnsi="Raleway" w:cs="Raleway"/>
-          <w:sz w:val="24"/>
-          <w:szCs w:val="24"/>
-        </w:rPr>
-        <w:t>*</w:t>
-      </w:r>
-      <w:r>
-        <w:rPr>
-          <w:rFonts w:ascii="Raleway" w:eastAsia="Raleway" w:hAnsi="Raleway" w:cs="Raleway"/>
           <w:b/>
           <w:sz w:val="24"/>
           <w:szCs w:val="24"/>
@@ -849,25 +808,7 @@
           <w:sz w:val="24"/>
           <w:szCs w:val="24"/>
         </w:rPr>
-        <w:t xml:space="preserve"> software project, open publication, community building, team cultur</w:t>
-      </w:r>
-      <w:r>
-        <w:rPr>
-          <w:rFonts w:ascii="Raleway" w:eastAsia="Raleway" w:hAnsi="Raleway" w:cs="Raleway"/>
-          <w:i/>
-          <w:sz w:val="24"/>
-          <w:szCs w:val="24"/>
-        </w:rPr>
-        <w:t xml:space="preserve">e movements, or anything else that supports openness in research communities, have something to work on (a feature, module, or minimum viable product) during the program and allows and welcomes contributions by others. Whether your project is just an idea </w:t>
-      </w:r>
-      <w:r>
-        <w:rPr>
-          <w:rFonts w:ascii="Raleway" w:eastAsia="Raleway" w:hAnsi="Raleway" w:cs="Raleway"/>
-          <w:i/>
-          <w:sz w:val="24"/>
-          <w:szCs w:val="24"/>
-        </w:rPr>
-        <w:t>at this stage or something that’s been running for years, all applications are welcome.</w:t>
+        <w:t xml:space="preserve"> software project, open publication, community building, team culture movements, or anything else that supports openness in research communities, have something to work on (a feature, module, or minimum viable product) during the program and allows and welcomes contributions by others. Whether your project is just an idea at this stage or something that’s been running for years, all applications are welcome.</w:t>
       </w:r>
     </w:p>
     <w:p>
@@ -1010,27 +951,7 @@
           <w:sz w:val="24"/>
           <w:szCs w:val="24"/>
         </w:rPr>
-        <w:t xml:space="preserve">Search author profile by first, </w:t>
-      </w:r>
-      <w:proofErr w:type="gramStart"/>
-      <w:r>
-        <w:rPr>
-          <w:rFonts w:ascii="Raleway" w:eastAsia="Raleway" w:hAnsi="Raleway" w:cs="Raleway"/>
-          <w:i/>
-          <w:sz w:val="24"/>
-          <w:szCs w:val="24"/>
-        </w:rPr>
-        <w:t>middle</w:t>
-      </w:r>
-      <w:proofErr w:type="gramEnd"/>
-      <w:r>
-        <w:rPr>
-          <w:rFonts w:ascii="Raleway" w:eastAsia="Raleway" w:hAnsi="Raleway" w:cs="Raleway"/>
-          <w:i/>
-          <w:sz w:val="24"/>
-          <w:szCs w:val="24"/>
-        </w:rPr>
-        <w:t xml:space="preserve"> and last name or email address. If the profile is not found, you can add the author by completing first, middle, and last names as well as the author email address.</w:t>
+        <w:t>Search author profile by first, middle and last name or email address. If the profile is not found, you can add the author by completing first, middle, and last names as well as the author email address.</w:t>
       </w:r>
     </w:p>
     <w:p>
@@ -1101,16 +1022,7 @@
           <w:sz w:val="24"/>
           <w:szCs w:val="24"/>
         </w:rPr>
-        <w:t>Country of residence. Comma-</w:t>
-      </w:r>
-      <w:r>
-        <w:rPr>
-          <w:rFonts w:ascii="Raleway" w:eastAsia="Raleway" w:hAnsi="Raleway" w:cs="Raleway"/>
-          <w:i/>
-          <w:sz w:val="24"/>
-          <w:szCs w:val="24"/>
-        </w:rPr>
-        <w:t>separated list of countries, if different for different authors.</w:t>
+        <w:t>Country of residence. Comma-separated list of countries, if different for different authors.</w:t>
       </w:r>
     </w:p>
     <w:p>
@@ -1341,16 +1253,7 @@
           <w:szCs w:val="24"/>
           <w:highlight w:val="yellow"/>
         </w:rPr>
-        <w:t>&lt;your an</w:t>
-      </w:r>
-      <w:r>
-        <w:rPr>
-          <w:rFonts w:ascii="Raleway" w:eastAsia="Raleway" w:hAnsi="Raleway" w:cs="Raleway"/>
-          <w:sz w:val="24"/>
-          <w:szCs w:val="24"/>
-          <w:highlight w:val="yellow"/>
-        </w:rPr>
-        <w:t>swer&gt;</w:t>
+        <w:t>&lt;your answer&gt;</w:t>
       </w:r>
     </w:p>
     <w:p>
@@ -1568,18 +1471,7 @@
             <w:szCs w:val="24"/>
             <w:u w:val="single"/>
           </w:rPr>
-          <w:t>https://commonmark.</w:t>
-        </w:r>
-        <w:r>
-          <w:rPr>
-            <w:rFonts w:ascii="Raleway" w:eastAsia="Raleway" w:hAnsi="Raleway" w:cs="Raleway"/>
-            <w:i/>
-            <w:color w:val="1155CC"/>
-            <w:sz w:val="24"/>
-            <w:szCs w:val="24"/>
-            <w:u w:val="single"/>
-          </w:rPr>
-          <w:t>org/help/</w:t>
+          <w:t>https://commonmark.org/help/</w:t>
         </w:r>
       </w:hyperlink>
       <w:r>
@@ -1660,16 +1552,7 @@
           <w:sz w:val="24"/>
           <w:szCs w:val="24"/>
         </w:rPr>
-        <w:t>What concrete achievements do you want to accomplish during the OLS</w:t>
-      </w:r>
-      <w:r>
-        <w:rPr>
-          <w:rFonts w:ascii="Raleway" w:eastAsia="Raleway" w:hAnsi="Raleway" w:cs="Raleway"/>
-          <w:i/>
-          <w:sz w:val="24"/>
-          <w:szCs w:val="24"/>
-        </w:rPr>
-        <w:t xml:space="preserve"> program? Please describe in a maximum of 200 words. You can use </w:t>
+        <w:t xml:space="preserve">What concrete achievements do you want to accomplish during the OLS program? Please describe in a maximum of 200 words. You can use </w:t>
       </w:r>
       <w:proofErr w:type="spellStart"/>
       <w:r>
@@ -1793,27 +1676,7 @@
           <w:sz w:val="24"/>
           <w:szCs w:val="24"/>
         </w:rPr>
-        <w:t xml:space="preserve">What is the </w:t>
-      </w:r>
-      <w:proofErr w:type="gramStart"/>
-      <w:r>
-        <w:rPr>
-          <w:rFonts w:ascii="Raleway" w:eastAsia="Raleway" w:hAnsi="Raleway" w:cs="Raleway"/>
-          <w:i/>
-          <w:sz w:val="24"/>
-          <w:szCs w:val="24"/>
-        </w:rPr>
-        <w:t>current status</w:t>
-      </w:r>
-      <w:proofErr w:type="gramEnd"/>
-      <w:r>
-        <w:rPr>
-          <w:rFonts w:ascii="Raleway" w:eastAsia="Raleway" w:hAnsi="Raleway" w:cs="Raleway"/>
-          <w:i/>
-          <w:sz w:val="24"/>
-          <w:szCs w:val="24"/>
-        </w:rPr>
-        <w:t xml:space="preserve"> of your project or work? </w:t>
+        <w:t xml:space="preserve">What is the current status of your project or work? </w:t>
       </w:r>
       <w:r>
         <w:rPr>
@@ -1992,25 +1855,7 @@
           <w:sz w:val="24"/>
           <w:szCs w:val="24"/>
         </w:rPr>
-        <w:t>Where would you like to be after the OLS</w:t>
-      </w:r>
-      <w:r>
-        <w:rPr>
-          <w:rFonts w:ascii="Raleway" w:eastAsia="Raleway" w:hAnsi="Raleway" w:cs="Raleway"/>
-          <w:i/>
-          <w:sz w:val="24"/>
-          <w:szCs w:val="24"/>
-        </w:rPr>
-        <w:t xml:space="preserve"> </w:t>
-      </w:r>
-      <w:r>
-        <w:rPr>
-          <w:rFonts w:ascii="Raleway" w:eastAsia="Raleway" w:hAnsi="Raleway" w:cs="Raleway"/>
-          <w:i/>
-          <w:sz w:val="24"/>
-          <w:szCs w:val="24"/>
-        </w:rPr>
-        <w:t xml:space="preserve">program? </w:t>
+        <w:t xml:space="preserve">Where would you like to be after the OLS program? </w:t>
       </w:r>
       <w:r>
         <w:rPr>
@@ -2041,15 +1886,7 @@
           <w:sz w:val="24"/>
           <w:szCs w:val="24"/>
         </w:rPr>
-        <w:t>I</w:t>
-      </w:r>
-      <w:r>
-        <w:rPr>
-          <w:rFonts w:ascii="Raleway" w:eastAsia="Raleway" w:hAnsi="Raleway" w:cs="Raleway"/>
-          <w:sz w:val="24"/>
-          <w:szCs w:val="24"/>
-        </w:rPr>
-        <w:t xml:space="preserve"> have a great idea</w:t>
+        <w:t>I have a great idea</w:t>
       </w:r>
     </w:p>
     <w:p>
@@ -2070,15 +1907,7 @@
           <w:sz w:val="24"/>
           <w:szCs w:val="24"/>
         </w:rPr>
-        <w:t>Working towards a first prototy</w:t>
-      </w:r>
-      <w:r>
-        <w:rPr>
-          <w:rFonts w:ascii="Raleway" w:eastAsia="Raleway" w:hAnsi="Raleway" w:cs="Raleway"/>
-          <w:sz w:val="24"/>
-          <w:szCs w:val="24"/>
-        </w:rPr>
-        <w:t>pe</w:t>
+        <w:t>Working towards a first prototype</w:t>
       </w:r>
     </w:p>
     <w:p>
@@ -2623,7 +2452,6 @@
         <w:spacing w:line="360" w:lineRule="auto"/>
         <w:rPr>
           <w:rFonts w:ascii="Raleway" w:eastAsia="Raleway" w:hAnsi="Raleway" w:cs="Raleway"/>
-          <w:i/>
           <w:sz w:val="24"/>
           <w:szCs w:val="24"/>
         </w:rPr>
@@ -2654,6 +2482,99 @@
         <w:rPr>
           <w:rFonts w:ascii="Raleway" w:eastAsia="Raleway" w:hAnsi="Raleway" w:cs="Raleway"/>
           <w:b/>
+          <w:bCs/>
+          <w:iCs/>
+          <w:sz w:val="24"/>
+          <w:szCs w:val="24"/>
+        </w:rPr>
+      </w:pPr>
+      <w:r>
+        <w:rPr>
+          <w:rFonts w:ascii="Raleway" w:eastAsia="Raleway" w:hAnsi="Raleway" w:cs="Raleway"/>
+          <w:b/>
+          <w:bCs/>
+          <w:iCs/>
+          <w:sz w:val="24"/>
+          <w:szCs w:val="24"/>
+        </w:rPr>
+        <w:t>*Other OLS applications</w:t>
+      </w:r>
+    </w:p>
+    <w:p>
+      <w:pPr>
+        <w:spacing w:line="360" w:lineRule="auto"/>
+        <w:rPr>
+          <w:rFonts w:ascii="Raleway" w:eastAsia="Raleway" w:hAnsi="Raleway" w:cs="Raleway"/>
+          <w:i/>
+          <w:sz w:val="24"/>
+          <w:szCs w:val="24"/>
+        </w:rPr>
+      </w:pPr>
+      <w:r>
+        <w:rPr>
+          <w:rFonts w:ascii="Raleway" w:eastAsia="Raleway" w:hAnsi="Raleway" w:cs="Raleway"/>
+          <w:i/>
+          <w:sz w:val="24"/>
+          <w:szCs w:val="24"/>
+        </w:rPr>
+        <w:t xml:space="preserve">Have you applied to OLS before, or are you applying as an author on more than one project in this round of applications? If yes, please share the project name and which round(s) you applied to OLS in, </w:t>
+      </w:r>
+      <w:proofErr w:type="gramStart"/>
+      <w:r>
+        <w:rPr>
+          <w:rFonts w:ascii="Raleway" w:eastAsia="Raleway" w:hAnsi="Raleway" w:cs="Raleway"/>
+          <w:i/>
+          <w:sz w:val="24"/>
+          <w:szCs w:val="24"/>
+        </w:rPr>
+        <w:t>e.g.</w:t>
+      </w:r>
+      <w:proofErr w:type="gramEnd"/>
+      <w:r>
+        <w:rPr>
+          <w:rFonts w:ascii="Raleway" w:eastAsia="Raleway" w:hAnsi="Raleway" w:cs="Raleway"/>
+          <w:i/>
+          <w:sz w:val="24"/>
+          <w:szCs w:val="24"/>
+        </w:rPr>
+        <w:t xml:space="preserve"> "OLS-5, Open Science Writing Guide".</w:t>
+      </w:r>
+    </w:p>
+    <w:p>
+      <w:pPr>
+        <w:spacing w:line="360" w:lineRule="auto"/>
+        <w:rPr>
+          <w:rFonts w:ascii="Raleway" w:eastAsia="Raleway" w:hAnsi="Raleway" w:cs="Raleway"/>
+          <w:sz w:val="24"/>
+          <w:szCs w:val="24"/>
+        </w:rPr>
+      </w:pPr>
+      <w:r>
+        <w:rPr>
+          <w:rFonts w:ascii="Raleway" w:eastAsia="Raleway" w:hAnsi="Raleway" w:cs="Raleway"/>
+          <w:sz w:val="24"/>
+          <w:szCs w:val="24"/>
+          <w:highlight w:val="yellow"/>
+        </w:rPr>
+        <w:t>&lt;your answer&gt;</w:t>
+      </w:r>
+    </w:p>
+    <w:p>
+      <w:pPr>
+        <w:spacing w:line="360" w:lineRule="auto"/>
+        <w:rPr>
+          <w:rFonts w:ascii="Raleway" w:eastAsia="Raleway" w:hAnsi="Raleway" w:cs="Raleway"/>
+          <w:sz w:val="24"/>
+          <w:szCs w:val="24"/>
+        </w:rPr>
+      </w:pPr>
+    </w:p>
+    <w:p>
+      <w:pPr>
+        <w:spacing w:line="360" w:lineRule="auto"/>
+        <w:rPr>
+          <w:rFonts w:ascii="Raleway" w:eastAsia="Raleway" w:hAnsi="Raleway" w:cs="Raleway"/>
+          <w:b/>
           <w:sz w:val="24"/>
           <w:szCs w:val="24"/>
         </w:rPr>
@@ -2685,16 +2606,7 @@
           <w:sz w:val="24"/>
           <w:szCs w:val="24"/>
         </w:rPr>
-        <w:t>The OLS team aims to create as inclusive an environment as possible for everyone. To help us prepare effectively, please let us know if there is anything we can do to facilitate your participation. This might include sign interpreters for video calls, alte</w:t>
-      </w:r>
-      <w:r>
-        <w:rPr>
-          <w:rFonts w:ascii="Raleway" w:eastAsia="Raleway" w:hAnsi="Raleway" w:cs="Raleway"/>
-          <w:i/>
-          <w:sz w:val="24"/>
-          <w:szCs w:val="24"/>
-        </w:rPr>
-        <w:t xml:space="preserve">rnative format materials, or something else. We will provide real-time captioning using otter.ai and/or Google Slides by default. This information will not be shared with application </w:t>
+        <w:t xml:space="preserve">The OLS team aims to create as inclusive an environment as possible for everyone. To help us prepare effectively, please let us know if there is anything we can do to facilitate your participation. This might include sign interpreters for video calls, alternative format materials, or something else. We will provide real-time captioning using otter.ai and/or Google Slides by default. This information will not be shared with application </w:t>
       </w:r>
       <w:proofErr w:type="gramStart"/>
       <w:r>
@@ -2714,16 +2626,7 @@
           <w:sz w:val="24"/>
           <w:szCs w:val="24"/>
         </w:rPr>
-        <w:t xml:space="preserve"> will not affect whether or not you are accepted to the pro</w:t>
-      </w:r>
-      <w:r>
-        <w:rPr>
-          <w:rFonts w:ascii="Raleway" w:eastAsia="Raleway" w:hAnsi="Raleway" w:cs="Raleway"/>
-          <w:i/>
-          <w:sz w:val="24"/>
-          <w:szCs w:val="24"/>
-        </w:rPr>
-        <w:t>gram.</w:t>
+        <w:t xml:space="preserve"> will not affect whether or not you are accepted to the program.</w:t>
       </w:r>
     </w:p>
     <w:p>
@@ -2896,6 +2799,7 @@
           <w:sz w:val="24"/>
           <w:szCs w:val="24"/>
         </w:rPr>
+        <w:lastRenderedPageBreak/>
         <w:t>EOSC-Life</w:t>
       </w:r>
     </w:p>
@@ -2956,10 +2860,9 @@
       <w:r>
         <w:rPr>
           <w:rFonts w:ascii="Raleway" w:eastAsia="Raleway" w:hAnsi="Raleway" w:cs="Raleway"/>
-          <w:sz w:val="24"/>
-          <w:szCs w:val="24"/>
-        </w:rPr>
-        <w:t>Not sure</w:t>
+          <w:color w:val="000000"/>
+        </w:rPr>
+        <w:t>CZI</w:t>
       </w:r>
     </w:p>
     <w:p>
@@ -2980,6 +2883,27 @@
           <w:sz w:val="24"/>
           <w:szCs w:val="24"/>
         </w:rPr>
+        <w:t>Not sure</w:t>
+      </w:r>
+    </w:p>
+    <w:p>
+      <w:pPr>
+        <w:numPr>
+          <w:ilvl w:val="0"/>
+          <w:numId w:val="2"/>
+        </w:numPr>
+        <w:spacing w:line="360" w:lineRule="auto"/>
+        <w:rPr>
+          <w:rFonts w:ascii="Raleway" w:eastAsia="Raleway" w:hAnsi="Raleway" w:cs="Raleway"/>
+          <w:color w:val="000000"/>
+        </w:rPr>
+      </w:pPr>
+      <w:r>
+        <w:rPr>
+          <w:rFonts w:ascii="Raleway" w:eastAsia="Raleway" w:hAnsi="Raleway" w:cs="Raleway"/>
+          <w:sz w:val="24"/>
+          <w:szCs w:val="24"/>
+        </w:rPr>
         <w:t>None</w:t>
       </w:r>
     </w:p>
@@ -3011,7 +2935,6 @@
           <w:b/>
           <w:color w:val="139D3D"/>
         </w:rPr>
-        <w:lastRenderedPageBreak/>
         <w:t>Step 3: Submit your application via the Open Review form</w:t>
       </w:r>
     </w:p>
@@ -3122,15 +3045,7 @@
           <w:sz w:val="24"/>
           <w:szCs w:val="24"/>
         </w:rPr>
-        <w:t>Transfer the conte</w:t>
-      </w:r>
-      <w:r>
-        <w:rPr>
-          <w:rFonts w:ascii="Raleway" w:eastAsia="Raleway" w:hAnsi="Raleway" w:cs="Raleway"/>
-          <w:sz w:val="24"/>
-          <w:szCs w:val="24"/>
-        </w:rPr>
-        <w:t>nt from your draft application to the Open Review form</w:t>
+        <w:t>Transfer the content from your draft application to the Open Review form</w:t>
       </w:r>
     </w:p>
     <w:p>
@@ -3144,6 +3059,7 @@
       <w:r>
         <w:rPr>
           <w:rFonts w:ascii="Raleway" w:eastAsia="Raleway" w:hAnsi="Raleway" w:cs="Raleway"/>
+          <w:noProof/>
           <w:sz w:val="24"/>
           <w:szCs w:val="24"/>
         </w:rPr>
@@ -3332,14 +3248,8 @@
           <w:rFonts w:ascii="Raleway" w:eastAsia="Raleway" w:hAnsi="Raleway" w:cs="Raleway"/>
           <w:i/>
         </w:rPr>
-        <w:t>License: CC BY 4.0, Open Life Science (OLS</w:t>
-      </w:r>
-      <w:r>
-        <w:rPr>
-          <w:rFonts w:ascii="Raleway" w:eastAsia="Raleway" w:hAnsi="Raleway" w:cs="Raleway"/>
-          <w:i/>
-        </w:rPr>
-        <w:t>), 2021</w:t>
+        <w:lastRenderedPageBreak/>
+        <w:t>License: CC BY 4.0, Open Life Science (OLS), 2021</w:t>
       </w:r>
       <w:r>
         <w:rPr>
@@ -3584,7 +3494,7 @@
               <w:sz w:val="56"/>
               <w:szCs w:val="56"/>
             </w:rPr>
-            <w:t>OLS-4 Application Guide</w:t>
+            <w:t>OLS Application Guide</w:t>
           </w:r>
         </w:p>
       </w:tc>
@@ -4848,6 +4758,50 @@
       <w:shd w:val="clear" w:color="auto" w:fill="E1DFDD"/>
     </w:rPr>
   </w:style>
+  <w:style w:type="paragraph" w:styleId="Header">
+    <w:name w:val="header"/>
+    <w:basedOn w:val="Normal"/>
+    <w:link w:val="HeaderChar"/>
+    <w:uiPriority w:val="99"/>
+    <w:unhideWhenUsed/>
+    <w:rsid w:val="00DF60FC"/>
+    <w:pPr>
+      <w:tabs>
+        <w:tab w:val="center" w:pos="4513"/>
+        <w:tab w:val="right" w:pos="9026"/>
+      </w:tabs>
+      <w:spacing w:line="240" w:lineRule="auto"/>
+    </w:pPr>
+  </w:style>
+  <w:style w:type="character" w:customStyle="1" w:styleId="HeaderChar">
+    <w:name w:val="Header Char"/>
+    <w:basedOn w:val="DefaultParagraphFont"/>
+    <w:link w:val="Header"/>
+    <w:uiPriority w:val="99"/>
+    <w:rsid w:val="00DF60FC"/>
+  </w:style>
+  <w:style w:type="paragraph" w:styleId="Footer">
+    <w:name w:val="footer"/>
+    <w:basedOn w:val="Normal"/>
+    <w:link w:val="FooterChar"/>
+    <w:uiPriority w:val="99"/>
+    <w:unhideWhenUsed/>
+    <w:rsid w:val="00DF60FC"/>
+    <w:pPr>
+      <w:tabs>
+        <w:tab w:val="center" w:pos="4513"/>
+        <w:tab w:val="right" w:pos="9026"/>
+      </w:tabs>
+      <w:spacing w:line="240" w:lineRule="auto"/>
+    </w:pPr>
+  </w:style>
+  <w:style w:type="character" w:customStyle="1" w:styleId="FooterChar">
+    <w:name w:val="Footer Char"/>
+    <w:basedOn w:val="DefaultParagraphFont"/>
+    <w:link w:val="Footer"/>
+    <w:uiPriority w:val="99"/>
+    <w:rsid w:val="00DF60FC"/>
+  </w:style>
 </w:styles>
 </file>
 

</xml_diff>

<commit_message>
update word and odt files
</commit_message>
<xml_diff>
--- a/OLS-application-template.docx
+++ b/OLS-application-template.docx
@@ -3275,6 +3275,27 @@
           <w:szCs w:val="24"/>
         </w:rPr>
         <w:t>TU Delft - Faculty of Applied Sciences</w:t>
+      </w:r>
+    </w:p>
+    <w:p>
+      <w:pPr>
+        <w:numPr>
+          <w:ilvl w:val="0"/>
+          <w:numId w:val="2"/>
+        </w:numPr>
+        <w:spacing w:line="360" w:lineRule="auto"/>
+        <w:rPr>
+          <w:rFonts w:ascii="Raleway" w:eastAsia="Raleway" w:hAnsi="Raleway" w:cs="Raleway"/>
+          <w:color w:val="000000"/>
+        </w:rPr>
+      </w:pPr>
+      <w:r>
+        <w:rPr>
+          <w:rFonts w:ascii="Raleway" w:eastAsia="Raleway" w:hAnsi="Raleway" w:cs="Raleway"/>
+          <w:sz w:val="24"/>
+          <w:szCs w:val="24"/>
+        </w:rPr>
+        <w:t>VU Amsterdam</w:t>
       </w:r>
     </w:p>
     <w:p>

</xml_diff>

<commit_message>
update template for community question qording
</commit_message>
<xml_diff>
--- a/OLS-application-template.docx
+++ b/OLS-application-template.docx
@@ -2648,27 +2648,45 @@
           <w:sz w:val="24"/>
           <w:szCs w:val="24"/>
         </w:rPr>
-        <w:t xml:space="preserve">What community are you working with (or have worked with in the past)? And what is your experience working with this community? (Please note this could be any type of community, from an academic one to a </w:t>
-      </w:r>
-      <w:proofErr w:type="spellStart"/>
-      <w:r>
-        <w:rPr>
-          <w:rFonts w:ascii="Raleway" w:eastAsia="Raleway" w:hAnsi="Raleway" w:cs="Raleway"/>
-          <w:i/>
-          <w:sz w:val="24"/>
-          <w:szCs w:val="24"/>
-        </w:rPr>
-        <w:t>neighborhood</w:t>
-      </w:r>
-      <w:proofErr w:type="spellEnd"/>
-      <w:r>
-        <w:rPr>
-          <w:rFonts w:ascii="Raleway" w:eastAsia="Raleway" w:hAnsi="Raleway" w:cs="Raleway"/>
-          <w:i/>
-          <w:sz w:val="24"/>
-          <w:szCs w:val="24"/>
-        </w:rPr>
-        <w:t xml:space="preserve"> one.) What role or roles have you had as part of this community? And what have you liked and disliked about the process? If you haven't worked with any community, tell us what interests you about being part of a community. (Up to 600 words). You can use </w:t>
+        <w:t xml:space="preserve">What community/communities are you working with or have worked with in the past? Please note this could be any type of community in the context of academia, research, </w:t>
+      </w:r>
+      <w:proofErr w:type="gramStart"/>
+      <w:r>
+        <w:rPr>
+          <w:rFonts w:ascii="Raleway" w:eastAsia="Raleway" w:hAnsi="Raleway" w:cs="Raleway"/>
+          <w:i/>
+          <w:sz w:val="24"/>
+          <w:szCs w:val="24"/>
+        </w:rPr>
+        <w:t>industry</w:t>
+      </w:r>
+      <w:proofErr w:type="gramEnd"/>
+      <w:r>
+        <w:rPr>
+          <w:rFonts w:ascii="Raleway" w:eastAsia="Raleway" w:hAnsi="Raleway" w:cs="Raleway"/>
+          <w:i/>
+          <w:sz w:val="24"/>
+          <w:szCs w:val="24"/>
+        </w:rPr>
+        <w:t xml:space="preserve"> or something in your neighbourhood. Tell us about your experience working with this community, such as the nature of your involvement and aspects of community participation you liked or disliked. If you haven't worked with any community before, tell us why you are interest in being part of our diverse community. Please respond in a maximum of 250 words.</w:t>
+      </w:r>
+      <w:r>
+        <w:rPr>
+          <w:rFonts w:ascii="Raleway" w:eastAsia="Raleway" w:hAnsi="Raleway" w:cs="Raleway"/>
+          <w:i/>
+          <w:sz w:val="24"/>
+          <w:szCs w:val="24"/>
+        </w:rPr>
+        <w:t xml:space="preserve"> </w:t>
+      </w:r>
+      <w:r>
+        <w:rPr>
+          <w:rFonts w:ascii="Raleway" w:eastAsia="Raleway" w:hAnsi="Raleway" w:cs="Raleway"/>
+          <w:i/>
+          <w:sz w:val="24"/>
+          <w:szCs w:val="24"/>
+        </w:rPr>
+        <w:t xml:space="preserve">You can use </w:t>
       </w:r>
       <w:proofErr w:type="spellStart"/>
       <w:r>
@@ -3017,7 +3035,7 @@
           <w:sz w:val="24"/>
           <w:szCs w:val="24"/>
         </w:rPr>
-        <w:t xml:space="preserve">The OLS team aims to create as inclusive an environment as possible for everyone. To help us prepare effectively, please let us know if there is anything we can do to facilitate your participation. This might include sign interpreters for video calls, </w:t>
+        <w:t xml:space="preserve">The OLS team aims to create as inclusive an environment as possible for everyone. To help us prepare effectively, please let us know if there is anything we can do to </w:t>
       </w:r>
       <w:r>
         <w:rPr>
@@ -3027,7 +3045,7 @@
           <w:szCs w:val="24"/>
         </w:rPr>
         <w:lastRenderedPageBreak/>
-        <w:t xml:space="preserve">alternative format materials, or something else. We will provide real-time captioning using otter.ai and/or Google Slides by default. This information will not be shared with application </w:t>
+        <w:t xml:space="preserve">facilitate your participation. This might include sign interpreters for video calls, alternative format materials, or something else. We will provide real-time captioning using otter.ai and/or Google Slides by default. This information will not be shared with application </w:t>
       </w:r>
       <w:proofErr w:type="gramStart"/>
       <w:r>
@@ -3503,6 +3521,7 @@
           <w:sz w:val="24"/>
           <w:szCs w:val="24"/>
         </w:rPr>
+        <w:lastRenderedPageBreak/>
         <w:t xml:space="preserve">Transfer the content from your draft application to the Open Review </w:t>
       </w:r>
       <w:proofErr w:type="gramStart"/>
@@ -3531,7 +3550,6 @@
           <w:sz w:val="24"/>
           <w:szCs w:val="24"/>
         </w:rPr>
-        <w:lastRenderedPageBreak/>
         <w:drawing>
           <wp:inline distT="0" distB="0" distL="0" distR="0" wp14:anchorId="39E03425" wp14:editId="5CB65017">
             <wp:extent cx="5733415" cy="1382395"/>
@@ -3949,7 +3967,7 @@
               <w:sz w:val="56"/>
               <w:szCs w:val="56"/>
             </w:rPr>
-            <w:t xml:space="preserve">Open Seeds </w:t>
+            <w:t xml:space="preserve">OLS </w:t>
           </w:r>
           <w:r>
             <w:rPr>
@@ -3959,37 +3977,7 @@
               <w:sz w:val="56"/>
               <w:szCs w:val="56"/>
             </w:rPr>
-            <w:t>O</w:t>
-          </w:r>
-          <w:r>
-            <w:rPr>
-              <w:rFonts w:ascii="Raleway" w:eastAsia="Raleway" w:hAnsi="Raleway" w:cs="Raleway"/>
-              <w:b/>
-              <w:color w:val="139D3D"/>
-              <w:sz w:val="56"/>
-              <w:szCs w:val="56"/>
-            </w:rPr>
-            <w:t xml:space="preserve">LS-8 </w:t>
-          </w:r>
-          <w:r>
-            <w:rPr>
-              <w:rFonts w:ascii="Raleway" w:eastAsia="Raleway" w:hAnsi="Raleway" w:cs="Raleway"/>
-              <w:b/>
-              <w:color w:val="139D3D"/>
-              <w:sz w:val="56"/>
-              <w:szCs w:val="56"/>
-            </w:rPr>
-            <w:t>202</w:t>
-          </w:r>
-          <w:r>
-            <w:rPr>
-              <w:rFonts w:ascii="Raleway" w:eastAsia="Raleway" w:hAnsi="Raleway" w:cs="Raleway"/>
-              <w:b/>
-              <w:color w:val="139D3D"/>
-              <w:sz w:val="56"/>
-              <w:szCs w:val="56"/>
-            </w:rPr>
-            <w:t>3</w:t>
+            <w:t>Open Seeds</w:t>
           </w:r>
         </w:p>
         <w:p>

</xml_diff>